<commit_message>
adding a few things
</commit_message>
<xml_diff>
--- a/output/resume.docx
+++ b/output/resume.docx
@@ -2,13 +2,13 @@
 <file path=word/document.xml><?xml version="1.0" encoding="utf-8"?>
 <w:document xmlns:w="http://schemas.openxmlformats.org/wordprocessingml/2006/main" xmlns:m="http://schemas.openxmlformats.org/officeDocument/2006/math" xmlns:r="http://schemas.openxmlformats.org/officeDocument/2006/relationships" xmlns:o="urn:schemas-microsoft-com:office:office" xmlns:v="urn:schemas-microsoft-com:vml" xmlns:w10="urn:schemas-microsoft-com:office:word" xmlns:a="http://schemas.openxmlformats.org/drawingml/2006/main" xmlns:pic="http://schemas.openxmlformats.org/drawingml/2006/picture" xmlns:wp="http://schemas.openxmlformats.org/drawingml/2006/wordprocessingDrawing">
   <w:body>
-    <w:bookmarkStart w:id="40" w:name="stephen-seidel"/>
+    <w:bookmarkStart w:id="41" w:name="X0d53fd9fd85fe3a86bd5ff656fab2ec587251a7"/>
     <w:p>
       <w:pPr>
         <w:pStyle w:val="Heading1"/>
       </w:pPr>
       <w:r>
-        <w:t xml:space="preserve">Stephen Seidel</w:t>
+        <w:t xml:space="preserve">Stephen Seidel | Senior Software and Systems Engineer</w:t>
       </w:r>
     </w:p>
     <w:p>
@@ -46,8 +46,25 @@
           <w:t xml:space="preserve">linkedin.com/in/stephen-seidel</w:t>
         </w:r>
       </w:hyperlink>
-    </w:p>
-    <w:bookmarkStart w:id="22" w:name="summary"/>
+      <w:r>
+        <w:t xml:space="preserve"> </w:t>
+      </w:r>
+      <w:r>
+        <w:t xml:space="preserve">|</w:t>
+      </w:r>
+      <w:r>
+        <w:t xml:space="preserve"> </w:t>
+      </w:r>
+      <w:hyperlink r:id="rId22">
+        <w:r>
+          <w:rPr>
+            <w:rStyle w:val="Hyperlink"/>
+          </w:rPr>
+          <w:t xml:space="preserve">github.com/sseidel16</w:t>
+        </w:r>
+      </w:hyperlink>
+    </w:p>
+    <w:bookmarkStart w:id="23" w:name="summary"/>
     <w:p>
       <w:pPr>
         <w:pStyle w:val="Heading2"/>
@@ -64,8 +81,8 @@
         <w:t xml:space="preserve">Self-taught technologist with 15+ years of hands-on experience spanning software, hardware, and algorithms. Currently Tech Lead at Amazon Ring architecting AI-powered systems serving 3M+ messages weekly and leading team of 7 engineers across secure file infrastructure and customer communication platforms. Started coding at age 12 in Java, C, and C++, built electronics with Raspberry Pi, and shipped Android apps with 50K+ downloads before college. Strategically pursued Systems Engineering over Computer Science to master hardware (FPGAs, circuits, digital design) while maintaining software expertise. Published 3 research papers, built interpreter, and developed microsecond-latency parsers for high-frequency crypto trading. Perfect 4.0 GPA across all degrees (ASU Outstanding Graduate).</w:t>
       </w:r>
     </w:p>
-    <w:bookmarkEnd w:id="22"/>
-    <w:bookmarkStart w:id="32" w:name="experience"/>
+    <w:bookmarkEnd w:id="23"/>
+    <w:bookmarkStart w:id="33" w:name="experience"/>
     <w:p>
       <w:pPr>
         <w:pStyle w:val="Heading2"/>
@@ -74,7 +91,7 @@
         <w:t xml:space="preserve">Experience</w:t>
       </w:r>
     </w:p>
-    <w:bookmarkStart w:id="23" w:name="X1b3e6c4b38af8d2580083a99e90fb1b56dced4f"/>
+    <w:bookmarkStart w:id="24" w:name="X1b3e6c4b38af8d2580083a99e90fb1b56dced4f"/>
     <w:p>
       <w:pPr>
         <w:pStyle w:val="Heading3"/>
@@ -284,8 +301,8 @@
         <w:t xml:space="preserve">balancing multiple product initiatives while mentoring engineers</w:t>
       </w:r>
     </w:p>
-    <w:bookmarkEnd w:id="23"/>
-    <w:bookmarkStart w:id="24" w:name="X78f99baa380b07794ba7f4b41e7974729a97d79"/>
+    <w:bookmarkEnd w:id="24"/>
+    <w:bookmarkStart w:id="25" w:name="X78f99baa380b07794ba7f4b41e7974729a97d79"/>
     <w:p>
       <w:pPr>
         <w:pStyle w:val="Heading3"/>
@@ -432,8 +449,8 @@
         <w:t xml:space="preserve">for Ring ecosystem using Node.js, TypeScript, AWS CDK</w:t>
       </w:r>
     </w:p>
-    <w:bookmarkEnd w:id="24"/>
-    <w:bookmarkStart w:id="25" w:name="software-developer-prognos-trading-llc"/>
+    <w:bookmarkEnd w:id="25"/>
+    <w:bookmarkStart w:id="26" w:name="software-developer-prognos-trading-llc"/>
     <w:p>
       <w:pPr>
         <w:pStyle w:val="Heading3"/>
@@ -520,8 +537,8 @@
         <w:t xml:space="preserve">enabling microsecond-level decision making for high-frequency trading</w:t>
       </w:r>
     </w:p>
-    <w:bookmarkEnd w:id="25"/>
-    <w:bookmarkStart w:id="26" w:name="engineer-ii-american-express"/>
+    <w:bookmarkEnd w:id="26"/>
+    <w:bookmarkStart w:id="27" w:name="engineer-ii-american-express"/>
     <w:p>
       <w:pPr>
         <w:pStyle w:val="Heading3"/>
@@ -630,8 +647,8 @@
         <w:t xml:space="preserve">using Netflix Hollow and gRPC, who adopted framework for deployment at scale</w:t>
       </w:r>
     </w:p>
-    <w:bookmarkEnd w:id="26"/>
-    <w:bookmarkStart w:id="27" w:name="technology-intern-american-express"/>
+    <w:bookmarkEnd w:id="27"/>
+    <w:bookmarkStart w:id="28" w:name="technology-intern-american-express"/>
     <w:p>
       <w:pPr>
         <w:pStyle w:val="Heading3"/>
@@ -737,8 +754,8 @@
         <w:t xml:space="preserve">on GraphQL and presented migration strategy to engineering leadership</w:t>
       </w:r>
     </w:p>
-    <w:bookmarkEnd w:id="27"/>
-    <w:bookmarkStart w:id="28" w:name="research-aide-arizona-state-university"/>
+    <w:bookmarkEnd w:id="28"/>
+    <w:bookmarkStart w:id="29" w:name="research-aide-arizona-state-university"/>
     <w:p>
       <w:pPr>
         <w:pStyle w:val="Heading3"/>
@@ -825,8 +842,8 @@
         <w:t xml:space="preserve">at IEEE INFOCOM, IWOCA, and SpringSim conferences</w:t>
       </w:r>
     </w:p>
-    <w:bookmarkEnd w:id="28"/>
-    <w:bookmarkStart w:id="29" w:name="technology-intern-american-express-1"/>
+    <w:bookmarkEnd w:id="29"/>
+    <w:bookmarkStart w:id="30" w:name="technology-intern-american-express-1"/>
     <w:p>
       <w:pPr>
         <w:pStyle w:val="Heading3"/>
@@ -951,8 +968,8 @@
         <w:t xml:space="preserve">which was declined to pursue Master’s degree</w:t>
       </w:r>
     </w:p>
-    <w:bookmarkEnd w:id="29"/>
-    <w:bookmarkStart w:id="30" w:name="intern-fast-enterprises"/>
+    <w:bookmarkEnd w:id="30"/>
+    <w:bookmarkStart w:id="31" w:name="intern-fast-enterprises"/>
     <w:p>
       <w:pPr>
         <w:pStyle w:val="Heading3"/>
@@ -1039,8 +1056,8 @@
         <w:t xml:space="preserve">for city employees, improved experience for taxpayers and staff</w:t>
       </w:r>
     </w:p>
-    <w:bookmarkEnd w:id="30"/>
-    <w:bookmarkStart w:id="31" w:name="intern-solutionstart-technologies"/>
+    <w:bookmarkEnd w:id="31"/>
+    <w:bookmarkStart w:id="32" w:name="intern-solutionstart-technologies"/>
     <w:p>
       <w:pPr>
         <w:pStyle w:val="Heading3"/>
@@ -1127,9 +1144,9 @@
         <w:t xml:space="preserve">for dental office client deployments</w:t>
       </w:r>
     </w:p>
-    <w:bookmarkEnd w:id="31"/>
     <w:bookmarkEnd w:id="32"/>
-    <w:bookmarkStart w:id="36" w:name="education"/>
+    <w:bookmarkEnd w:id="33"/>
+    <w:bookmarkStart w:id="37" w:name="education"/>
     <w:p>
       <w:pPr>
         <w:pStyle w:val="Heading2"/>
@@ -1138,7 +1155,7 @@
         <w:t xml:space="preserve">Education</w:t>
       </w:r>
     </w:p>
-    <w:bookmarkStart w:id="33" w:name="X7297a281622a25360b73c5f4fa2d6f4f561487a"/>
+    <w:bookmarkStart w:id="34" w:name="X7297a281622a25360b73c5f4fa2d6f4f561487a"/>
     <w:p>
       <w:pPr>
         <w:pStyle w:val="Heading3"/>
@@ -1216,8 +1233,8 @@
         <w:t xml:space="preserve">: Algorithms, networking, wireless systems research, combinatorial optimization</w:t>
       </w:r>
     </w:p>
-    <w:bookmarkEnd w:id="33"/>
-    <w:bookmarkStart w:id="34" w:name="X468762470ab02170ec0e12e3c4e2702f48dffcd"/>
+    <w:bookmarkEnd w:id="34"/>
+    <w:bookmarkStart w:id="35" w:name="X468762470ab02170ec0e12e3c4e2702f48dffcd"/>
     <w:p>
       <w:pPr>
         <w:pStyle w:val="Heading3"/>
@@ -1298,8 +1315,8 @@
         <w:t xml:space="preserve">: Hardware/software co-design, digital design, FPGAs, robotics, circuits, systems engineering</w:t>
       </w:r>
     </w:p>
-    <w:bookmarkEnd w:id="34"/>
-    <w:bookmarkStart w:id="35" w:name="X4e4d5257964a88391337215422522cd6a9154af"/>
+    <w:bookmarkEnd w:id="35"/>
+    <w:bookmarkStart w:id="36" w:name="X4e4d5257964a88391337215422522cd6a9154af"/>
     <w:p>
       <w:pPr>
         <w:pStyle w:val="Heading3"/>
@@ -1402,9 +1419,9 @@
         <w:t xml:space="preserve">International Honor Society</w:t>
       </w:r>
     </w:p>
-    <w:bookmarkEnd w:id="35"/>
     <w:bookmarkEnd w:id="36"/>
-    <w:bookmarkStart w:id="37" w:name="technical-skills"/>
+    <w:bookmarkEnd w:id="37"/>
+    <w:bookmarkStart w:id="38" w:name="technical-skills"/>
     <w:p>
       <w:pPr>
         <w:pStyle w:val="Heading2"/>
@@ -1575,8 +1592,8 @@
         <w:t xml:space="preserve">Low-Latency Systems, Distributed Systems, Generative AI Integration, System Architecture, Hardware/Software Co-design, Cache Optimization, Lock-Free Data Structures</w:t>
       </w:r>
     </w:p>
-    <w:bookmarkEnd w:id="37"/>
-    <w:bookmarkStart w:id="38" w:name="publications-research"/>
+    <w:bookmarkEnd w:id="38"/>
+    <w:bookmarkStart w:id="39" w:name="publications-research"/>
     <w:p>
       <w:pPr>
         <w:pStyle w:val="Heading2"/>
@@ -1754,8 +1771,8 @@
         <w:t xml:space="preserve">: Locating Arrays: Construction, Analysis, and Robustness - Research on wireless network performance optimization</w:t>
       </w:r>
     </w:p>
-    <w:bookmarkEnd w:id="38"/>
-    <w:bookmarkStart w:id="39" w:name="notable-projects"/>
+    <w:bookmarkEnd w:id="39"/>
+    <w:bookmarkStart w:id="40" w:name="notable-projects"/>
     <w:p>
       <w:pPr>
         <w:pStyle w:val="Heading2"/>
@@ -1904,8 +1921,8 @@
         <w:t xml:space="preserve">- Designed and built analog circuit using capacitors, resistors, and breadboard to physically model and solve differential equations. Graphed solutions using oscilloscope. Honors project showcasing unique problem-solving approach.</w:t>
       </w:r>
     </w:p>
-    <w:bookmarkEnd w:id="39"/>
     <w:bookmarkEnd w:id="40"/>
+    <w:bookmarkEnd w:id="41"/>
     <w:sectPr/>
   </w:body>
 </w:document>

</xml_diff>